<commit_message>
se crea manual de usuario
</commit_message>
<xml_diff>
--- a/Documentacion/Munua de usuario.docx
+++ b/Documentacion/Munua de usuario.docx
@@ -313,39 +313,18 @@
     <w:p/>
     <w:p/>
     <w:p>
-      <w:pPr>
-        <w:rPr>
-          <w:sz w:val="24"/>
-          <w:szCs w:val="24"/>
-        </w:rPr>
-      </w:pPr>
-      <w:r>
-        <w:rPr>
-          <w:sz w:val="24"/>
-          <w:szCs w:val="24"/>
-        </w:rPr>
-        <w:t>Login</w:t>
-      </w:r>
-    </w:p>
-    <w:p>
-      <w:pPr>
-        <w:rPr>
-          <w:sz w:val="24"/>
-          <w:szCs w:val="24"/>
-        </w:rPr>
-      </w:pPr>
-      <w:r>
-        <w:rPr>
-          <w:noProof/>
-          <w:sz w:val="24"/>
-          <w:szCs w:val="24"/>
-        </w:rPr>
+      <w:r>
+        <w:t>Si es un técnico se despliegan opciones adicionales</w:t>
+      </w:r>
+    </w:p>
+    <w:p>
+      <w:r>
         <w:lastRenderedPageBreak/>
         <w:drawing>
-          <wp:inline distT="0" distB="0" distL="0" distR="0" wp14:anchorId="02E1EE22" wp14:editId="6046603A">
-            <wp:extent cx="5612130" cy="2188210"/>
-            <wp:effectExtent l="0" t="0" r="7620" b="2540"/>
-            <wp:docPr id="7" name="Imagen 7"/>
+          <wp:inline distT="0" distB="0" distL="0" distR="0" wp14:anchorId="5F20AFEC" wp14:editId="720C378C">
+            <wp:extent cx="5612130" cy="7150100"/>
+            <wp:effectExtent l="0" t="0" r="7620" b="0"/>
+            <wp:docPr id="28" name="Imagen 28"/>
             <wp:cNvGraphicFramePr>
               <a:graphicFrameLocks xmlns:a="http://schemas.openxmlformats.org/drawingml/2006/main" noChangeAspect="1"/>
             </wp:cNvGraphicFramePr>
@@ -365,7 +344,7 @@
                   <pic:spPr>
                     <a:xfrm>
                       <a:off x="0" y="0"/>
-                      <a:ext cx="5612130" cy="2188210"/>
+                      <a:ext cx="5612130" cy="7150100"/>
                     </a:xfrm>
                     <a:prstGeom prst="rect">
                       <a:avLst/>
@@ -379,58 +358,13 @@
       </w:r>
     </w:p>
     <w:p>
-      <w:pPr>
-        <w:rPr>
-          <w:sz w:val="24"/>
-          <w:szCs w:val="24"/>
-        </w:rPr>
-      </w:pPr>
-    </w:p>
-    <w:p>
-      <w:pPr>
-        <w:rPr>
-          <w:b/>
-          <w:bCs/>
-          <w:sz w:val="24"/>
-          <w:szCs w:val="24"/>
-        </w:rPr>
-      </w:pPr>
-      <w:r>
-        <w:rPr>
-          <w:b/>
-          <w:bCs/>
-          <w:sz w:val="24"/>
-          <w:szCs w:val="24"/>
-        </w:rPr>
-        <w:t>No exitoso</w:t>
-      </w:r>
-    </w:p>
-    <w:p>
-      <w:pPr>
-        <w:rPr>
-          <w:sz w:val="24"/>
-          <w:szCs w:val="24"/>
-        </w:rPr>
-      </w:pPr>
-    </w:p>
-    <w:p>
-      <w:pPr>
-        <w:rPr>
-          <w:sz w:val="24"/>
-          <w:szCs w:val="24"/>
-        </w:rPr>
-      </w:pPr>
-      <w:r>
-        <w:rPr>
-          <w:noProof/>
-          <w:sz w:val="24"/>
-          <w:szCs w:val="24"/>
-        </w:rPr>
+      <w:r>
+        <w:lastRenderedPageBreak/>
         <w:drawing>
-          <wp:inline distT="0" distB="0" distL="0" distR="0" wp14:anchorId="4BC1F8E8" wp14:editId="2254288C">
-            <wp:extent cx="5612130" cy="2773045"/>
+          <wp:inline distT="0" distB="0" distL="0" distR="0" wp14:anchorId="176C1B63" wp14:editId="5C17D3B9">
+            <wp:extent cx="5612130" cy="7764145"/>
             <wp:effectExtent l="0" t="0" r="7620" b="8255"/>
-            <wp:docPr id="8" name="Imagen 8"/>
+            <wp:docPr id="29" name="Imagen 29"/>
             <wp:cNvGraphicFramePr>
               <a:graphicFrameLocks xmlns:a="http://schemas.openxmlformats.org/drawingml/2006/main" noChangeAspect="1"/>
             </wp:cNvGraphicFramePr>
@@ -450,7 +384,7 @@
                   <pic:spPr>
                     <a:xfrm>
                       <a:off x="0" y="0"/>
-                      <a:ext cx="5612130" cy="2773045"/>
+                      <a:ext cx="5612130" cy="7764145"/>
                     </a:xfrm>
                     <a:prstGeom prst="rect">
                       <a:avLst/>
@@ -463,76 +397,22 @@
         </w:drawing>
       </w:r>
     </w:p>
-    <w:p>
-      <w:pPr>
-        <w:rPr>
-          <w:sz w:val="24"/>
-          <w:szCs w:val="24"/>
-        </w:rPr>
-      </w:pPr>
-    </w:p>
-    <w:p>
-      <w:pPr>
-        <w:rPr>
-          <w:sz w:val="24"/>
-          <w:szCs w:val="24"/>
-        </w:rPr>
-      </w:pPr>
-    </w:p>
-    <w:p>
-      <w:pPr>
-        <w:rPr>
-          <w:sz w:val="24"/>
-          <w:szCs w:val="24"/>
-        </w:rPr>
-      </w:pPr>
-    </w:p>
-    <w:p>
-      <w:pPr>
-        <w:rPr>
-          <w:sz w:val="24"/>
-          <w:szCs w:val="24"/>
-        </w:rPr>
-      </w:pPr>
-    </w:p>
-    <w:p>
-      <w:pPr>
-        <w:rPr>
-          <w:sz w:val="24"/>
-          <w:szCs w:val="24"/>
-        </w:rPr>
-      </w:pPr>
-    </w:p>
-    <w:p>
-      <w:pPr>
-        <w:rPr>
-          <w:sz w:val="24"/>
-          <w:szCs w:val="24"/>
-        </w:rPr>
-      </w:pPr>
-    </w:p>
-    <w:p>
-      <w:pPr>
-        <w:rPr>
-          <w:sz w:val="24"/>
-          <w:szCs w:val="24"/>
-        </w:rPr>
-      </w:pPr>
-    </w:p>
-    <w:p>
-      <w:pPr>
-        <w:rPr>
-          <w:sz w:val="24"/>
-          <w:szCs w:val="24"/>
-        </w:rPr>
-      </w:pPr>
-      <w:r>
-        <w:rPr>
-          <w:sz w:val="24"/>
-          <w:szCs w:val="24"/>
-        </w:rPr>
-        <w:lastRenderedPageBreak/>
-        <w:t>Login Exitoso</w:t>
+    <w:p/>
+    <w:p/>
+    <w:p/>
+    <w:p>
+      <w:pPr>
+        <w:rPr>
+          <w:sz w:val="24"/>
+          <w:szCs w:val="24"/>
+        </w:rPr>
+      </w:pPr>
+      <w:r>
+        <w:rPr>
+          <w:sz w:val="24"/>
+          <w:szCs w:val="24"/>
+        </w:rPr>
+        <w:t>Login</w:t>
       </w:r>
     </w:p>
     <w:p>
@@ -549,10 +429,10 @@
           <w:szCs w:val="24"/>
         </w:rPr>
         <w:drawing>
-          <wp:inline distT="0" distB="0" distL="0" distR="0" wp14:anchorId="18EEF329" wp14:editId="248E1E44">
-            <wp:extent cx="5612130" cy="3890010"/>
-            <wp:effectExtent l="0" t="0" r="7620" b="0"/>
-            <wp:docPr id="10" name="Imagen 10"/>
+          <wp:inline distT="0" distB="0" distL="0" distR="0" wp14:anchorId="02E1EE22" wp14:editId="6046603A">
+            <wp:extent cx="5612130" cy="2188210"/>
+            <wp:effectExtent l="0" t="0" r="7620" b="2540"/>
+            <wp:docPr id="7" name="Imagen 7"/>
             <wp:cNvGraphicFramePr>
               <a:graphicFrameLocks xmlns:a="http://schemas.openxmlformats.org/drawingml/2006/main" noChangeAspect="1"/>
             </wp:cNvGraphicFramePr>
@@ -572,7 +452,7 @@
                   <pic:spPr>
                     <a:xfrm>
                       <a:off x="0" y="0"/>
-                      <a:ext cx="5612130" cy="3890010"/>
+                      <a:ext cx="5612130" cy="2188210"/>
                     </a:xfrm>
                     <a:prstGeom prst="rect">
                       <a:avLst/>
@@ -588,57 +468,56 @@
     <w:p>
       <w:pPr>
         <w:rPr>
-          <w:b/>
-          <w:bCs/>
-          <w:sz w:val="24"/>
-          <w:szCs w:val="24"/>
-        </w:rPr>
-      </w:pPr>
-      <w:r>
-        <w:rPr>
-          <w:b/>
-          <w:bCs/>
-          <w:sz w:val="24"/>
-          <w:szCs w:val="24"/>
-        </w:rPr>
-        <w:t xml:space="preserve">Crear un </w:t>
-      </w:r>
-      <w:r>
-        <w:rPr>
-          <w:b/>
-          <w:bCs/>
-          <w:sz w:val="24"/>
-          <w:szCs w:val="24"/>
-        </w:rPr>
-        <w:t>Servicios</w:t>
-      </w:r>
-      <w:r>
-        <w:rPr>
-          <w:b/>
-          <w:bCs/>
-          <w:sz w:val="24"/>
-          <w:szCs w:val="24"/>
-        </w:rPr>
-        <w:br/>
-      </w:r>
-    </w:p>
-    <w:p>
-      <w:pPr>
-        <w:rPr>
-          <w:sz w:val="24"/>
-          <w:szCs w:val="24"/>
-        </w:rPr>
-      </w:pPr>
-      <w:r>
-        <w:rPr>
+          <w:sz w:val="24"/>
+          <w:szCs w:val="24"/>
+        </w:rPr>
+      </w:pPr>
+    </w:p>
+    <w:p>
+      <w:pPr>
+        <w:rPr>
+          <w:b/>
+          <w:bCs/>
+          <w:sz w:val="24"/>
+          <w:szCs w:val="24"/>
+        </w:rPr>
+      </w:pPr>
+      <w:r>
+        <w:rPr>
+          <w:b/>
+          <w:bCs/>
+          <w:sz w:val="24"/>
+          <w:szCs w:val="24"/>
+        </w:rPr>
+        <w:t>No exitoso</w:t>
+      </w:r>
+    </w:p>
+    <w:p>
+      <w:pPr>
+        <w:rPr>
+          <w:sz w:val="24"/>
+          <w:szCs w:val="24"/>
+        </w:rPr>
+      </w:pPr>
+    </w:p>
+    <w:p>
+      <w:pPr>
+        <w:rPr>
+          <w:sz w:val="24"/>
+          <w:szCs w:val="24"/>
+        </w:rPr>
+      </w:pPr>
+      <w:r>
+        <w:rPr>
+          <w:noProof/>
           <w:sz w:val="24"/>
           <w:szCs w:val="24"/>
         </w:rPr>
         <w:drawing>
-          <wp:inline distT="0" distB="0" distL="0" distR="0" wp14:anchorId="0CAE2ABF" wp14:editId="176D84C5">
-            <wp:extent cx="5612130" cy="3392805"/>
-            <wp:effectExtent l="0" t="0" r="7620" b="0"/>
-            <wp:docPr id="2" name="Imagen 2"/>
+          <wp:inline distT="0" distB="0" distL="0" distR="0" wp14:anchorId="4BC1F8E8" wp14:editId="2254288C">
+            <wp:extent cx="5612130" cy="2773045"/>
+            <wp:effectExtent l="0" t="0" r="7620" b="8255"/>
+            <wp:docPr id="8" name="Imagen 8"/>
             <wp:cNvGraphicFramePr>
               <a:graphicFrameLocks xmlns:a="http://schemas.openxmlformats.org/drawingml/2006/main" noChangeAspect="1"/>
             </wp:cNvGraphicFramePr>
@@ -658,7 +537,7 @@
                   <pic:spPr>
                     <a:xfrm>
                       <a:off x="0" y="0"/>
-                      <a:ext cx="5612130" cy="3392805"/>
+                      <a:ext cx="5612130" cy="2773045"/>
                     </a:xfrm>
                     <a:prstGeom prst="rect">
                       <a:avLst/>
@@ -678,32 +557,101 @@
           <w:szCs w:val="24"/>
         </w:rPr>
       </w:pPr>
-      <w:r>
-        <w:rPr>
-          <w:sz w:val="24"/>
-          <w:szCs w:val="24"/>
-        </w:rPr>
-        <w:lastRenderedPageBreak/>
-        <w:t>Se crea el servicio:</w:t>
-      </w:r>
-    </w:p>
-    <w:p>
-      <w:pPr>
-        <w:rPr>
-          <w:sz w:val="24"/>
-          <w:szCs w:val="24"/>
-        </w:rPr>
-      </w:pPr>
-      <w:r>
-        <w:rPr>
+    </w:p>
+    <w:p>
+      <w:pPr>
+        <w:rPr>
+          <w:sz w:val="24"/>
+          <w:szCs w:val="24"/>
+        </w:rPr>
+      </w:pPr>
+    </w:p>
+    <w:p>
+      <w:pPr>
+        <w:rPr>
+          <w:sz w:val="24"/>
+          <w:szCs w:val="24"/>
+        </w:rPr>
+      </w:pPr>
+    </w:p>
+    <w:p>
+      <w:pPr>
+        <w:rPr>
+          <w:sz w:val="24"/>
+          <w:szCs w:val="24"/>
+        </w:rPr>
+      </w:pPr>
+    </w:p>
+    <w:p>
+      <w:pPr>
+        <w:rPr>
+          <w:sz w:val="24"/>
+          <w:szCs w:val="24"/>
+        </w:rPr>
+      </w:pPr>
+    </w:p>
+    <w:p>
+      <w:pPr>
+        <w:rPr>
+          <w:sz w:val="24"/>
+          <w:szCs w:val="24"/>
+        </w:rPr>
+      </w:pPr>
+    </w:p>
+    <w:p>
+      <w:pPr>
+        <w:rPr>
+          <w:sz w:val="24"/>
+          <w:szCs w:val="24"/>
+        </w:rPr>
+      </w:pPr>
+    </w:p>
+    <w:p>
+      <w:pPr>
+        <w:rPr>
+          <w:b/>
+          <w:bCs/>
+          <w:sz w:val="24"/>
+          <w:szCs w:val="24"/>
+        </w:rPr>
+      </w:pPr>
+      <w:r>
+        <w:rPr>
+          <w:b/>
+          <w:bCs/>
+          <w:sz w:val="24"/>
+          <w:szCs w:val="24"/>
+        </w:rPr>
+        <w:t>Login Exitoso</w:t>
+      </w:r>
+      <w:r>
+        <w:rPr>
+          <w:b/>
+          <w:bCs/>
+          <w:sz w:val="24"/>
+          <w:szCs w:val="24"/>
+        </w:rPr>
+        <w:t xml:space="preserve"> Rol Cliente</w:t>
+      </w:r>
+    </w:p>
+    <w:p>
+      <w:pPr>
+        <w:rPr>
+          <w:sz w:val="24"/>
+          <w:szCs w:val="24"/>
+        </w:rPr>
+      </w:pPr>
+      <w:r>
+        <w:rPr>
+          <w:noProof/>
           <w:sz w:val="24"/>
           <w:szCs w:val="24"/>
         </w:rPr>
         <w:drawing>
-          <wp:inline distT="0" distB="0" distL="0" distR="0" wp14:anchorId="482676A9" wp14:editId="006D1561">
-            <wp:extent cx="5612130" cy="3381375"/>
-            <wp:effectExtent l="0" t="0" r="7620" b="9525"/>
-            <wp:docPr id="9" name="Imagen 9"/>
+          <wp:inline distT="0" distB="0" distL="0" distR="0" wp14:anchorId="18EEF329" wp14:editId="248E1E44">
+            <wp:extent cx="5612130" cy="3890010"/>
+            <wp:effectExtent l="0" t="0" r="7620" b="0"/>
+            <wp:docPr id="10" name="Imagen 10"/>
             <wp:cNvGraphicFramePr>
               <a:graphicFrameLocks xmlns:a="http://schemas.openxmlformats.org/drawingml/2006/main" noChangeAspect="1"/>
             </wp:cNvGraphicFramePr>
@@ -723,7 +671,7 @@
                   <pic:spPr>
                     <a:xfrm>
                       <a:off x="0" y="0"/>
-                      <a:ext cx="5612130" cy="3381375"/>
+                      <a:ext cx="5612130" cy="3890010"/>
                     </a:xfrm>
                     <a:prstGeom prst="rect">
                       <a:avLst/>
@@ -739,35 +687,178 @@
     <w:p>
       <w:pPr>
         <w:rPr>
-          <w:sz w:val="24"/>
-          <w:szCs w:val="24"/>
-        </w:rPr>
-      </w:pPr>
-      <w:r>
-        <w:rPr>
-          <w:sz w:val="24"/>
-          <w:szCs w:val="24"/>
-        </w:rPr>
-        <w:t>Editar Servicio:</w:t>
-      </w:r>
-    </w:p>
-    <w:p>
-      <w:pPr>
-        <w:rPr>
-          <w:sz w:val="24"/>
-          <w:szCs w:val="24"/>
-        </w:rPr>
-      </w:pPr>
-      <w:r>
-        <w:rPr>
+          <w:b/>
+          <w:bCs/>
+          <w:sz w:val="24"/>
+          <w:szCs w:val="24"/>
+        </w:rPr>
+      </w:pPr>
+    </w:p>
+    <w:p>
+      <w:pPr>
+        <w:rPr>
+          <w:b/>
+          <w:bCs/>
+          <w:sz w:val="24"/>
+          <w:szCs w:val="24"/>
+        </w:rPr>
+      </w:pPr>
+    </w:p>
+    <w:p>
+      <w:pPr>
+        <w:rPr>
+          <w:b/>
+          <w:bCs/>
+          <w:sz w:val="24"/>
+          <w:szCs w:val="24"/>
+        </w:rPr>
+      </w:pPr>
+    </w:p>
+    <w:p>
+      <w:pPr>
+        <w:rPr>
+          <w:b/>
+          <w:bCs/>
+          <w:sz w:val="24"/>
+          <w:szCs w:val="24"/>
+        </w:rPr>
+      </w:pPr>
+    </w:p>
+    <w:p>
+      <w:pPr>
+        <w:rPr>
+          <w:b/>
+          <w:bCs/>
+          <w:sz w:val="24"/>
+          <w:szCs w:val="24"/>
+        </w:rPr>
+      </w:pPr>
+    </w:p>
+    <w:p>
+      <w:pPr>
+        <w:rPr>
+          <w:b/>
+          <w:bCs/>
+          <w:sz w:val="24"/>
+          <w:szCs w:val="24"/>
+        </w:rPr>
+      </w:pPr>
+    </w:p>
+    <w:p>
+      <w:pPr>
+        <w:rPr>
+          <w:b/>
+          <w:bCs/>
+          <w:sz w:val="24"/>
+          <w:szCs w:val="24"/>
+        </w:rPr>
+      </w:pPr>
+    </w:p>
+    <w:p>
+      <w:pPr>
+        <w:rPr>
+          <w:b/>
+          <w:bCs/>
+          <w:sz w:val="24"/>
+          <w:szCs w:val="24"/>
+        </w:rPr>
+      </w:pPr>
+    </w:p>
+    <w:p>
+      <w:pPr>
+        <w:rPr>
+          <w:b/>
+          <w:bCs/>
+          <w:sz w:val="24"/>
+          <w:szCs w:val="24"/>
+        </w:rPr>
+      </w:pPr>
+    </w:p>
+    <w:p>
+      <w:pPr>
+        <w:rPr>
+          <w:b/>
+          <w:bCs/>
+          <w:sz w:val="24"/>
+          <w:szCs w:val="24"/>
+        </w:rPr>
+      </w:pPr>
+    </w:p>
+    <w:p>
+      <w:pPr>
+        <w:rPr>
+          <w:b/>
+          <w:bCs/>
+          <w:sz w:val="24"/>
+          <w:szCs w:val="24"/>
+        </w:rPr>
+      </w:pPr>
+    </w:p>
+    <w:p>
+      <w:pPr>
+        <w:rPr>
+          <w:b/>
+          <w:bCs/>
+          <w:sz w:val="24"/>
+          <w:szCs w:val="24"/>
+        </w:rPr>
+      </w:pPr>
+    </w:p>
+    <w:p>
+      <w:pPr>
+        <w:rPr>
+          <w:b/>
+          <w:bCs/>
+          <w:sz w:val="24"/>
+          <w:szCs w:val="24"/>
+        </w:rPr>
+      </w:pPr>
+      <w:r>
+        <w:rPr>
+          <w:b/>
+          <w:bCs/>
+          <w:sz w:val="24"/>
+          <w:szCs w:val="24"/>
+        </w:rPr>
+        <w:t xml:space="preserve">Crear un </w:t>
+      </w:r>
+      <w:r>
+        <w:rPr>
+          <w:b/>
+          <w:bCs/>
+          <w:sz w:val="24"/>
+          <w:szCs w:val="24"/>
+        </w:rPr>
+        <w:t>Servicios</w:t>
+      </w:r>
+      <w:r>
+        <w:rPr>
+          <w:b/>
+          <w:bCs/>
+          <w:sz w:val="24"/>
+          <w:szCs w:val="24"/>
+        </w:rPr>
+        <w:br/>
+      </w:r>
+    </w:p>
+    <w:p>
+      <w:pPr>
+        <w:rPr>
+          <w:sz w:val="24"/>
+          <w:szCs w:val="24"/>
+        </w:rPr>
+      </w:pPr>
+      <w:r>
+        <w:rPr>
+          <w:noProof/>
           <w:sz w:val="24"/>
           <w:szCs w:val="24"/>
         </w:rPr>
         <w:drawing>
-          <wp:inline distT="0" distB="0" distL="0" distR="0" wp14:anchorId="24421576" wp14:editId="6E7CC104">
-            <wp:extent cx="5612130" cy="3176270"/>
-            <wp:effectExtent l="0" t="0" r="7620" b="5080"/>
-            <wp:docPr id="11" name="Imagen 11"/>
+          <wp:inline distT="0" distB="0" distL="0" distR="0" wp14:anchorId="0CAE2ABF" wp14:editId="176D84C5">
+            <wp:extent cx="5612130" cy="3392805"/>
+            <wp:effectExtent l="0" t="0" r="7620" b="0"/>
+            <wp:docPr id="2" name="Imagen 2"/>
             <wp:cNvGraphicFramePr>
               <a:graphicFrameLocks xmlns:a="http://schemas.openxmlformats.org/drawingml/2006/main" noChangeAspect="1"/>
             </wp:cNvGraphicFramePr>
@@ -787,7 +878,7 @@
                   <pic:spPr>
                     <a:xfrm>
                       <a:off x="0" y="0"/>
-                      <a:ext cx="5612130" cy="3176270"/>
+                      <a:ext cx="5612130" cy="3392805"/>
                     </a:xfrm>
                     <a:prstGeom prst="rect">
                       <a:avLst/>
@@ -812,12 +903,28 @@
           <w:sz w:val="24"/>
           <w:szCs w:val="24"/>
         </w:rPr>
+        <w:t>Se crea el servicio:</w:t>
+      </w:r>
+    </w:p>
+    <w:p>
+      <w:pPr>
+        <w:rPr>
+          <w:sz w:val="24"/>
+          <w:szCs w:val="24"/>
+        </w:rPr>
+      </w:pPr>
+      <w:r>
+        <w:rPr>
+          <w:noProof/>
+          <w:sz w:val="24"/>
+          <w:szCs w:val="24"/>
+        </w:rPr>
         <w:lastRenderedPageBreak/>
         <w:drawing>
-          <wp:inline distT="0" distB="0" distL="0" distR="0" wp14:anchorId="2ADE28B7" wp14:editId="57FE096A">
-            <wp:extent cx="5612130" cy="3383915"/>
-            <wp:effectExtent l="0" t="0" r="7620" b="6985"/>
-            <wp:docPr id="12" name="Imagen 12"/>
+          <wp:inline distT="0" distB="0" distL="0" distR="0" wp14:anchorId="482676A9" wp14:editId="006D1561">
+            <wp:extent cx="5612130" cy="3381375"/>
+            <wp:effectExtent l="0" t="0" r="7620" b="9525"/>
+            <wp:docPr id="9" name="Imagen 9"/>
             <wp:cNvGraphicFramePr>
               <a:graphicFrameLocks xmlns:a="http://schemas.openxmlformats.org/drawingml/2006/main" noChangeAspect="1"/>
             </wp:cNvGraphicFramePr>
@@ -837,7 +944,7 @@
                   <pic:spPr>
                     <a:xfrm>
                       <a:off x="0" y="0"/>
-                      <a:ext cx="5612130" cy="3383915"/>
+                      <a:ext cx="5612130" cy="3381375"/>
                     </a:xfrm>
                     <a:prstGeom prst="rect">
                       <a:avLst/>
@@ -857,32 +964,40 @@
           <w:szCs w:val="24"/>
         </w:rPr>
       </w:pPr>
-      <w:r>
-        <w:rPr>
-          <w:sz w:val="24"/>
-          <w:szCs w:val="24"/>
-        </w:rPr>
-        <w:t>Detalles</w:t>
-      </w:r>
-    </w:p>
-    <w:p>
-      <w:pPr>
-        <w:rPr>
-          <w:sz w:val="24"/>
-          <w:szCs w:val="24"/>
-        </w:rPr>
-      </w:pPr>
-      <w:r>
-        <w:rPr>
-          <w:sz w:val="24"/>
-          <w:szCs w:val="24"/>
-        </w:rPr>
-        <w:lastRenderedPageBreak/>
+    </w:p>
+    <w:p>
+      <w:pPr>
+        <w:rPr>
+          <w:sz w:val="24"/>
+          <w:szCs w:val="24"/>
+        </w:rPr>
+      </w:pPr>
+      <w:r>
+        <w:rPr>
+          <w:sz w:val="24"/>
+          <w:szCs w:val="24"/>
+        </w:rPr>
+        <w:t>Editar Servicio:</w:t>
+      </w:r>
+    </w:p>
+    <w:p>
+      <w:pPr>
+        <w:rPr>
+          <w:sz w:val="24"/>
+          <w:szCs w:val="24"/>
+        </w:rPr>
+      </w:pPr>
+      <w:r>
+        <w:rPr>
+          <w:noProof/>
+          <w:sz w:val="24"/>
+          <w:szCs w:val="24"/>
+        </w:rPr>
         <w:drawing>
-          <wp:inline distT="0" distB="0" distL="0" distR="0" wp14:anchorId="5D745925" wp14:editId="3427A3F3">
-            <wp:extent cx="5612130" cy="4690110"/>
-            <wp:effectExtent l="0" t="0" r="7620" b="0"/>
-            <wp:docPr id="13" name="Imagen 13"/>
+          <wp:inline distT="0" distB="0" distL="0" distR="0" wp14:anchorId="24421576" wp14:editId="6E7CC104">
+            <wp:extent cx="5612130" cy="3176270"/>
+            <wp:effectExtent l="0" t="0" r="7620" b="5080"/>
+            <wp:docPr id="11" name="Imagen 11"/>
             <wp:cNvGraphicFramePr>
               <a:graphicFrameLocks xmlns:a="http://schemas.openxmlformats.org/drawingml/2006/main" noChangeAspect="1"/>
             </wp:cNvGraphicFramePr>
@@ -902,6 +1017,123 @@
                   <pic:spPr>
                     <a:xfrm>
                       <a:off x="0" y="0"/>
+                      <a:ext cx="5612130" cy="3176270"/>
+                    </a:xfrm>
+                    <a:prstGeom prst="rect">
+                      <a:avLst/>
+                    </a:prstGeom>
+                  </pic:spPr>
+                </pic:pic>
+              </a:graphicData>
+            </a:graphic>
+          </wp:inline>
+        </w:drawing>
+      </w:r>
+    </w:p>
+    <w:p>
+      <w:pPr>
+        <w:rPr>
+          <w:sz w:val="24"/>
+          <w:szCs w:val="24"/>
+        </w:rPr>
+      </w:pPr>
+      <w:r>
+        <w:rPr>
+          <w:noProof/>
+          <w:sz w:val="24"/>
+          <w:szCs w:val="24"/>
+        </w:rPr>
+        <w:lastRenderedPageBreak/>
+        <w:drawing>
+          <wp:inline distT="0" distB="0" distL="0" distR="0" wp14:anchorId="2ADE28B7" wp14:editId="57FE096A">
+            <wp:extent cx="5612130" cy="3383915"/>
+            <wp:effectExtent l="0" t="0" r="7620" b="6985"/>
+            <wp:docPr id="12" name="Imagen 12"/>
+            <wp:cNvGraphicFramePr>
+              <a:graphicFrameLocks xmlns:a="http://schemas.openxmlformats.org/drawingml/2006/main" noChangeAspect="1"/>
+            </wp:cNvGraphicFramePr>
+            <a:graphic xmlns:a="http://schemas.openxmlformats.org/drawingml/2006/main">
+              <a:graphicData uri="http://schemas.openxmlformats.org/drawingml/2006/picture">
+                <pic:pic xmlns:pic="http://schemas.openxmlformats.org/drawingml/2006/picture">
+                  <pic:nvPicPr>
+                    <pic:cNvPr id="1" name=""/>
+                    <pic:cNvPicPr/>
+                  </pic:nvPicPr>
+                  <pic:blipFill>
+                    <a:blip r:embed="rId17"/>
+                    <a:stretch>
+                      <a:fillRect/>
+                    </a:stretch>
+                  </pic:blipFill>
+                  <pic:spPr>
+                    <a:xfrm>
+                      <a:off x="0" y="0"/>
+                      <a:ext cx="5612130" cy="3383915"/>
+                    </a:xfrm>
+                    <a:prstGeom prst="rect">
+                      <a:avLst/>
+                    </a:prstGeom>
+                  </pic:spPr>
+                </pic:pic>
+              </a:graphicData>
+            </a:graphic>
+          </wp:inline>
+        </w:drawing>
+      </w:r>
+    </w:p>
+    <w:p>
+      <w:pPr>
+        <w:rPr>
+          <w:sz w:val="24"/>
+          <w:szCs w:val="24"/>
+        </w:rPr>
+      </w:pPr>
+      <w:r>
+        <w:rPr>
+          <w:sz w:val="24"/>
+          <w:szCs w:val="24"/>
+        </w:rPr>
+        <w:t>Detalles</w:t>
+      </w:r>
+    </w:p>
+    <w:p>
+      <w:pPr>
+        <w:rPr>
+          <w:sz w:val="24"/>
+          <w:szCs w:val="24"/>
+        </w:rPr>
+      </w:pPr>
+      <w:r>
+        <w:rPr>
+          <w:noProof/>
+          <w:sz w:val="24"/>
+          <w:szCs w:val="24"/>
+        </w:rPr>
+        <w:lastRenderedPageBreak/>
+        <w:drawing>
+          <wp:inline distT="0" distB="0" distL="0" distR="0" wp14:anchorId="5D745925" wp14:editId="3427A3F3">
+            <wp:extent cx="5612130" cy="4690110"/>
+            <wp:effectExtent l="0" t="0" r="7620" b="0"/>
+            <wp:docPr id="13" name="Imagen 13"/>
+            <wp:cNvGraphicFramePr>
+              <a:graphicFrameLocks xmlns:a="http://schemas.openxmlformats.org/drawingml/2006/main" noChangeAspect="1"/>
+            </wp:cNvGraphicFramePr>
+            <a:graphic xmlns:a="http://schemas.openxmlformats.org/drawingml/2006/main">
+              <a:graphicData uri="http://schemas.openxmlformats.org/drawingml/2006/picture">
+                <pic:pic xmlns:pic="http://schemas.openxmlformats.org/drawingml/2006/picture">
+                  <pic:nvPicPr>
+                    <pic:cNvPr id="1" name=""/>
+                    <pic:cNvPicPr/>
+                  </pic:nvPicPr>
+                  <pic:blipFill>
+                    <a:blip r:embed="rId18"/>
+                    <a:stretch>
+                      <a:fillRect/>
+                    </a:stretch>
+                  </pic:blipFill>
+                  <pic:spPr>
+                    <a:xfrm>
+                      <a:off x="0" y="0"/>
                       <a:ext cx="5612130" cy="4690110"/>
                     </a:xfrm>
                     <a:prstGeom prst="rect">
@@ -928,6 +1160,985 @@
           <w:szCs w:val="24"/>
         </w:rPr>
         <w:t>Permite al usuario seleccionar al técnico que prefiera</w:t>
+      </w:r>
+      <w:r>
+        <w:rPr>
+          <w:sz w:val="24"/>
+          <w:szCs w:val="24"/>
+        </w:rPr>
+        <w:t>.</w:t>
+      </w:r>
+    </w:p>
+    <w:p>
+      <w:pPr>
+        <w:rPr>
+          <w:sz w:val="24"/>
+          <w:szCs w:val="24"/>
+        </w:rPr>
+      </w:pPr>
+      <w:r>
+        <w:rPr>
+          <w:sz w:val="24"/>
+          <w:szCs w:val="24"/>
+        </w:rPr>
+        <w:t xml:space="preserve">Buscar por nombre o </w:t>
+      </w:r>
+      <w:r>
+        <w:rPr>
+          <w:sz w:val="24"/>
+          <w:szCs w:val="24"/>
+        </w:rPr>
+        <w:t>especialidades</w:t>
+      </w:r>
+    </w:p>
+    <w:p>
+      <w:pPr>
+        <w:rPr>
+          <w:sz w:val="24"/>
+          <w:szCs w:val="24"/>
+        </w:rPr>
+      </w:pPr>
+      <w:r>
+        <w:rPr>
+          <w:noProof/>
+          <w:sz w:val="24"/>
+          <w:szCs w:val="24"/>
+        </w:rPr>
+        <w:lastRenderedPageBreak/>
+        <w:drawing>
+          <wp:inline distT="0" distB="0" distL="0" distR="0" wp14:anchorId="6837CEA8" wp14:editId="10D284CF">
+            <wp:extent cx="5612130" cy="4044950"/>
+            <wp:effectExtent l="0" t="0" r="7620" b="0"/>
+            <wp:docPr id="14" name="Imagen 14"/>
+            <wp:cNvGraphicFramePr>
+              <a:graphicFrameLocks xmlns:a="http://schemas.openxmlformats.org/drawingml/2006/main" noChangeAspect="1"/>
+            </wp:cNvGraphicFramePr>
+            <a:graphic xmlns:a="http://schemas.openxmlformats.org/drawingml/2006/main">
+              <a:graphicData uri="http://schemas.openxmlformats.org/drawingml/2006/picture">
+                <pic:pic xmlns:pic="http://schemas.openxmlformats.org/drawingml/2006/picture">
+                  <pic:nvPicPr>
+                    <pic:cNvPr id="1" name=""/>
+                    <pic:cNvPicPr/>
+                  </pic:nvPicPr>
+                  <pic:blipFill>
+                    <a:blip r:embed="rId19"/>
+                    <a:stretch>
+                      <a:fillRect/>
+                    </a:stretch>
+                  </pic:blipFill>
+                  <pic:spPr>
+                    <a:xfrm>
+                      <a:off x="0" y="0"/>
+                      <a:ext cx="5612130" cy="4044950"/>
+                    </a:xfrm>
+                    <a:prstGeom prst="rect">
+                      <a:avLst/>
+                    </a:prstGeom>
+                  </pic:spPr>
+                </pic:pic>
+              </a:graphicData>
+            </a:graphic>
+          </wp:inline>
+        </w:drawing>
+      </w:r>
+    </w:p>
+    <w:p>
+      <w:pPr>
+        <w:rPr>
+          <w:sz w:val="24"/>
+          <w:szCs w:val="24"/>
+        </w:rPr>
+      </w:pPr>
+    </w:p>
+    <w:p>
+      <w:pPr>
+        <w:rPr>
+          <w:sz w:val="24"/>
+          <w:szCs w:val="24"/>
+        </w:rPr>
+      </w:pPr>
+      <w:r>
+        <w:rPr>
+          <w:sz w:val="24"/>
+          <w:szCs w:val="24"/>
+        </w:rPr>
+        <w:lastRenderedPageBreak/>
+        <w:t>Ver detalles técnicos</w:t>
+      </w:r>
+      <w:r>
+        <w:rPr>
+          <w:sz w:val="24"/>
+          <w:szCs w:val="24"/>
+        </w:rPr>
+        <w:br/>
+      </w:r>
+      <w:r>
+        <w:rPr>
+          <w:noProof/>
+          <w:sz w:val="24"/>
+          <w:szCs w:val="24"/>
+        </w:rPr>
+        <w:drawing>
+          <wp:inline distT="0" distB="0" distL="0" distR="0" wp14:anchorId="16B03356" wp14:editId="5880112B">
+            <wp:extent cx="5612130" cy="4126230"/>
+            <wp:effectExtent l="0" t="0" r="7620" b="7620"/>
+            <wp:docPr id="15" name="Imagen 15"/>
+            <wp:cNvGraphicFramePr>
+              <a:graphicFrameLocks xmlns:a="http://schemas.openxmlformats.org/drawingml/2006/main" noChangeAspect="1"/>
+            </wp:cNvGraphicFramePr>
+            <a:graphic xmlns:a="http://schemas.openxmlformats.org/drawingml/2006/main">
+              <a:graphicData uri="http://schemas.openxmlformats.org/drawingml/2006/picture">
+                <pic:pic xmlns:pic="http://schemas.openxmlformats.org/drawingml/2006/picture">
+                  <pic:nvPicPr>
+                    <pic:cNvPr id="1" name=""/>
+                    <pic:cNvPicPr/>
+                  </pic:nvPicPr>
+                  <pic:blipFill>
+                    <a:blip r:embed="rId20"/>
+                    <a:stretch>
+                      <a:fillRect/>
+                    </a:stretch>
+                  </pic:blipFill>
+                  <pic:spPr>
+                    <a:xfrm>
+                      <a:off x="0" y="0"/>
+                      <a:ext cx="5612130" cy="4126230"/>
+                    </a:xfrm>
+                    <a:prstGeom prst="rect">
+                      <a:avLst/>
+                    </a:prstGeom>
+                  </pic:spPr>
+                </pic:pic>
+              </a:graphicData>
+            </a:graphic>
+          </wp:inline>
+        </w:drawing>
+      </w:r>
+    </w:p>
+    <w:p>
+      <w:pPr>
+        <w:rPr>
+          <w:sz w:val="24"/>
+          <w:szCs w:val="24"/>
+        </w:rPr>
+      </w:pPr>
+    </w:p>
+    <w:p>
+      <w:pPr>
+        <w:rPr>
+          <w:sz w:val="24"/>
+          <w:szCs w:val="24"/>
+        </w:rPr>
+      </w:pPr>
+      <w:r>
+        <w:rPr>
+          <w:noProof/>
+          <w:sz w:val="24"/>
+          <w:szCs w:val="24"/>
+        </w:rPr>
+        <w:lastRenderedPageBreak/>
+        <w:drawing>
+          <wp:inline distT="0" distB="0" distL="0" distR="0" wp14:anchorId="6FD13BDE" wp14:editId="77815809">
+            <wp:extent cx="5612130" cy="4013835"/>
+            <wp:effectExtent l="0" t="0" r="7620" b="5715"/>
+            <wp:docPr id="16" name="Imagen 16"/>
+            <wp:cNvGraphicFramePr>
+              <a:graphicFrameLocks xmlns:a="http://schemas.openxmlformats.org/drawingml/2006/main" noChangeAspect="1"/>
+            </wp:cNvGraphicFramePr>
+            <a:graphic xmlns:a="http://schemas.openxmlformats.org/drawingml/2006/main">
+              <a:graphicData uri="http://schemas.openxmlformats.org/drawingml/2006/picture">
+                <pic:pic xmlns:pic="http://schemas.openxmlformats.org/drawingml/2006/picture">
+                  <pic:nvPicPr>
+                    <pic:cNvPr id="1" name=""/>
+                    <pic:cNvPicPr/>
+                  </pic:nvPicPr>
+                  <pic:blipFill>
+                    <a:blip r:embed="rId21"/>
+                    <a:stretch>
+                      <a:fillRect/>
+                    </a:stretch>
+                  </pic:blipFill>
+                  <pic:spPr>
+                    <a:xfrm>
+                      <a:off x="0" y="0"/>
+                      <a:ext cx="5612130" cy="4013835"/>
+                    </a:xfrm>
+                    <a:prstGeom prst="rect">
+                      <a:avLst/>
+                    </a:prstGeom>
+                  </pic:spPr>
+                </pic:pic>
+              </a:graphicData>
+            </a:graphic>
+          </wp:inline>
+        </w:drawing>
+      </w:r>
+    </w:p>
+    <w:p>
+      <w:pPr>
+        <w:rPr>
+          <w:sz w:val="24"/>
+          <w:szCs w:val="24"/>
+        </w:rPr>
+      </w:pPr>
+    </w:p>
+    <w:p>
+      <w:pPr>
+        <w:rPr>
+          <w:sz w:val="24"/>
+          <w:szCs w:val="24"/>
+        </w:rPr>
+      </w:pPr>
+      <w:r>
+        <w:rPr>
+          <w:sz w:val="24"/>
+          <w:szCs w:val="24"/>
+        </w:rPr>
+        <w:t>Crear Reserva</w:t>
+      </w:r>
+    </w:p>
+    <w:p>
+      <w:pPr>
+        <w:rPr>
+          <w:sz w:val="24"/>
+          <w:szCs w:val="24"/>
+        </w:rPr>
+      </w:pPr>
+      <w:r>
+        <w:rPr>
+          <w:sz w:val="24"/>
+          <w:szCs w:val="24"/>
+        </w:rPr>
+        <w:t>Se puede hacer desde detalles técnicos o desde el botón de la lista de técnicos.</w:t>
+      </w:r>
+    </w:p>
+    <w:p>
+      <w:pPr>
+        <w:rPr>
+          <w:sz w:val="24"/>
+          <w:szCs w:val="24"/>
+        </w:rPr>
+      </w:pPr>
+      <w:r>
+        <w:rPr>
+          <w:sz w:val="24"/>
+          <w:szCs w:val="24"/>
+        </w:rPr>
+        <w:t>Creación de serva exitoso</w:t>
+      </w:r>
+    </w:p>
+    <w:p>
+      <w:pPr>
+        <w:rPr>
+          <w:sz w:val="24"/>
+          <w:szCs w:val="24"/>
+        </w:rPr>
+      </w:pPr>
+      <w:r>
+        <w:rPr>
+          <w:noProof/>
+          <w:sz w:val="24"/>
+          <w:szCs w:val="24"/>
+        </w:rPr>
+        <w:drawing>
+          <wp:inline distT="0" distB="0" distL="0" distR="0" wp14:anchorId="25DA98CC" wp14:editId="393F63CB">
+            <wp:extent cx="5612130" cy="1957070"/>
+            <wp:effectExtent l="0" t="0" r="7620" b="5080"/>
+            <wp:docPr id="17" name="Imagen 17"/>
+            <wp:cNvGraphicFramePr>
+              <a:graphicFrameLocks xmlns:a="http://schemas.openxmlformats.org/drawingml/2006/main" noChangeAspect="1"/>
+            </wp:cNvGraphicFramePr>
+            <a:graphic xmlns:a="http://schemas.openxmlformats.org/drawingml/2006/main">
+              <a:graphicData uri="http://schemas.openxmlformats.org/drawingml/2006/picture">
+                <pic:pic xmlns:pic="http://schemas.openxmlformats.org/drawingml/2006/picture">
+                  <pic:nvPicPr>
+                    <pic:cNvPr id="1" name=""/>
+                    <pic:cNvPicPr/>
+                  </pic:nvPicPr>
+                  <pic:blipFill>
+                    <a:blip r:embed="rId22"/>
+                    <a:stretch>
+                      <a:fillRect/>
+                    </a:stretch>
+                  </pic:blipFill>
+                  <pic:spPr>
+                    <a:xfrm>
+                      <a:off x="0" y="0"/>
+                      <a:ext cx="5612130" cy="1957070"/>
+                    </a:xfrm>
+                    <a:prstGeom prst="rect">
+                      <a:avLst/>
+                    </a:prstGeom>
+                  </pic:spPr>
+                </pic:pic>
+              </a:graphicData>
+            </a:graphic>
+          </wp:inline>
+        </w:drawing>
+      </w:r>
+    </w:p>
+    <w:p>
+      <w:pPr>
+        <w:rPr>
+          <w:sz w:val="24"/>
+          <w:szCs w:val="24"/>
+        </w:rPr>
+      </w:pPr>
+      <w:r>
+        <w:rPr>
+          <w:sz w:val="24"/>
+          <w:szCs w:val="24"/>
+        </w:rPr>
+        <w:t>Redirige lista de reserva.</w:t>
+      </w:r>
+    </w:p>
+    <w:p>
+      <w:pPr>
+        <w:rPr>
+          <w:sz w:val="24"/>
+          <w:szCs w:val="24"/>
+        </w:rPr>
+      </w:pPr>
+      <w:r>
+        <w:rPr>
+          <w:sz w:val="24"/>
+          <w:szCs w:val="24"/>
+        </w:rPr>
+        <w:t xml:space="preserve"> Tambien de sella desde el home</w:t>
+      </w:r>
+    </w:p>
+    <w:p>
+      <w:pPr>
+        <w:rPr>
+          <w:sz w:val="24"/>
+          <w:szCs w:val="24"/>
+        </w:rPr>
+      </w:pPr>
+      <w:r>
+        <w:rPr>
+          <w:noProof/>
+          <w:sz w:val="24"/>
+          <w:szCs w:val="24"/>
+        </w:rPr>
+        <w:lastRenderedPageBreak/>
+        <w:drawing>
+          <wp:inline distT="0" distB="0" distL="0" distR="0" wp14:anchorId="57EB2294" wp14:editId="537E9190">
+            <wp:extent cx="5612130" cy="3572510"/>
+            <wp:effectExtent l="0" t="0" r="7620" b="8890"/>
+            <wp:docPr id="18" name="Imagen 18"/>
+            <wp:cNvGraphicFramePr>
+              <a:graphicFrameLocks xmlns:a="http://schemas.openxmlformats.org/drawingml/2006/main" noChangeAspect="1"/>
+            </wp:cNvGraphicFramePr>
+            <a:graphic xmlns:a="http://schemas.openxmlformats.org/drawingml/2006/main">
+              <a:graphicData uri="http://schemas.openxmlformats.org/drawingml/2006/picture">
+                <pic:pic xmlns:pic="http://schemas.openxmlformats.org/drawingml/2006/picture">
+                  <pic:nvPicPr>
+                    <pic:cNvPr id="1" name=""/>
+                    <pic:cNvPicPr/>
+                  </pic:nvPicPr>
+                  <pic:blipFill>
+                    <a:blip r:embed="rId23"/>
+                    <a:stretch>
+                      <a:fillRect/>
+                    </a:stretch>
+                  </pic:blipFill>
+                  <pic:spPr>
+                    <a:xfrm>
+                      <a:off x="0" y="0"/>
+                      <a:ext cx="5612130" cy="3572510"/>
+                    </a:xfrm>
+                    <a:prstGeom prst="rect">
+                      <a:avLst/>
+                    </a:prstGeom>
+                  </pic:spPr>
+                </pic:pic>
+              </a:graphicData>
+            </a:graphic>
+          </wp:inline>
+        </w:drawing>
+      </w:r>
+    </w:p>
+    <w:p>
+      <w:pPr>
+        <w:rPr>
+          <w:b/>
+          <w:bCs/>
+          <w:sz w:val="24"/>
+          <w:szCs w:val="24"/>
+        </w:rPr>
+      </w:pPr>
+      <w:r>
+        <w:rPr>
+          <w:b/>
+          <w:bCs/>
+          <w:sz w:val="24"/>
+          <w:szCs w:val="24"/>
+        </w:rPr>
+        <w:t>Servicio con Reserva</w:t>
+      </w:r>
+    </w:p>
+    <w:p>
+      <w:pPr>
+        <w:rPr>
+          <w:b/>
+          <w:bCs/>
+          <w:sz w:val="24"/>
+          <w:szCs w:val="24"/>
+        </w:rPr>
+      </w:pPr>
+      <w:r>
+        <w:rPr>
+          <w:b/>
+          <w:bCs/>
+          <w:noProof/>
+          <w:sz w:val="24"/>
+          <w:szCs w:val="24"/>
+        </w:rPr>
+        <w:drawing>
+          <wp:inline distT="0" distB="0" distL="0" distR="0" wp14:anchorId="5731917F" wp14:editId="61E54CD3">
+            <wp:extent cx="5612130" cy="3516630"/>
+            <wp:effectExtent l="0" t="0" r="7620" b="7620"/>
+            <wp:docPr id="23" name="Imagen 23"/>
+            <wp:cNvGraphicFramePr>
+              <a:graphicFrameLocks xmlns:a="http://schemas.openxmlformats.org/drawingml/2006/main" noChangeAspect="1"/>
+            </wp:cNvGraphicFramePr>
+            <a:graphic xmlns:a="http://schemas.openxmlformats.org/drawingml/2006/main">
+              <a:graphicData uri="http://schemas.openxmlformats.org/drawingml/2006/picture">
+                <pic:pic xmlns:pic="http://schemas.openxmlformats.org/drawingml/2006/picture">
+                  <pic:nvPicPr>
+                    <pic:cNvPr id="1" name=""/>
+                    <pic:cNvPicPr/>
+                  </pic:nvPicPr>
+                  <pic:blipFill>
+                    <a:blip r:embed="rId24"/>
+                    <a:stretch>
+                      <a:fillRect/>
+                    </a:stretch>
+                  </pic:blipFill>
+                  <pic:spPr>
+                    <a:xfrm>
+                      <a:off x="0" y="0"/>
+                      <a:ext cx="5612130" cy="3516630"/>
+                    </a:xfrm>
+                    <a:prstGeom prst="rect">
+                      <a:avLst/>
+                    </a:prstGeom>
+                  </pic:spPr>
+                </pic:pic>
+              </a:graphicData>
+            </a:graphic>
+          </wp:inline>
+        </w:drawing>
+      </w:r>
+    </w:p>
+    <w:p>
+      <w:pPr>
+        <w:rPr>
+          <w:b/>
+          <w:bCs/>
+          <w:sz w:val="24"/>
+          <w:szCs w:val="24"/>
+        </w:rPr>
+      </w:pPr>
+      <w:r>
+        <w:rPr>
+          <w:b/>
+          <w:bCs/>
+          <w:sz w:val="24"/>
+          <w:szCs w:val="24"/>
+        </w:rPr>
+        <w:t>Eliminar Servicio</w:t>
+      </w:r>
+    </w:p>
+    <w:p>
+      <w:pPr>
+        <w:rPr>
+          <w:b/>
+          <w:bCs/>
+          <w:sz w:val="24"/>
+          <w:szCs w:val="24"/>
+        </w:rPr>
+      </w:pPr>
+      <w:r>
+        <w:rPr>
+          <w:b/>
+          <w:bCs/>
+          <w:sz w:val="24"/>
+          <w:szCs w:val="24"/>
+        </w:rPr>
+        <w:lastRenderedPageBreak/>
+        <w:drawing>
+          <wp:inline distT="0" distB="0" distL="0" distR="0" wp14:anchorId="5B2F181B" wp14:editId="52BF14E4">
+            <wp:extent cx="5612130" cy="4634230"/>
+            <wp:effectExtent l="0" t="0" r="7620" b="0"/>
+            <wp:docPr id="25" name="Imagen 25"/>
+            <wp:cNvGraphicFramePr>
+              <a:graphicFrameLocks xmlns:a="http://schemas.openxmlformats.org/drawingml/2006/main" noChangeAspect="1"/>
+            </wp:cNvGraphicFramePr>
+            <a:graphic xmlns:a="http://schemas.openxmlformats.org/drawingml/2006/main">
+              <a:graphicData uri="http://schemas.openxmlformats.org/drawingml/2006/picture">
+                <pic:pic xmlns:pic="http://schemas.openxmlformats.org/drawingml/2006/picture">
+                  <pic:nvPicPr>
+                    <pic:cNvPr id="1" name=""/>
+                    <pic:cNvPicPr/>
+                  </pic:nvPicPr>
+                  <pic:blipFill>
+                    <a:blip r:embed="rId25"/>
+                    <a:stretch>
+                      <a:fillRect/>
+                    </a:stretch>
+                  </pic:blipFill>
+                  <pic:spPr>
+                    <a:xfrm>
+                      <a:off x="0" y="0"/>
+                      <a:ext cx="5612130" cy="4634230"/>
+                    </a:xfrm>
+                    <a:prstGeom prst="rect">
+                      <a:avLst/>
+                    </a:prstGeom>
+                  </pic:spPr>
+                </pic:pic>
+              </a:graphicData>
+            </a:graphic>
+          </wp:inline>
+        </w:drawing>
+      </w:r>
+    </w:p>
+    <w:p>
+      <w:pPr>
+        <w:rPr>
+          <w:b/>
+          <w:bCs/>
+          <w:sz w:val="24"/>
+          <w:szCs w:val="24"/>
+        </w:rPr>
+      </w:pPr>
+    </w:p>
+    <w:p>
+      <w:pPr>
+        <w:rPr>
+          <w:b/>
+          <w:bCs/>
+          <w:sz w:val="24"/>
+          <w:szCs w:val="24"/>
+        </w:rPr>
+      </w:pPr>
+      <w:r>
+        <w:rPr>
+          <w:b/>
+          <w:bCs/>
+          <w:sz w:val="24"/>
+          <w:szCs w:val="24"/>
+        </w:rPr>
+        <w:lastRenderedPageBreak/>
+        <w:drawing>
+          <wp:inline distT="0" distB="0" distL="0" distR="0" wp14:anchorId="0DBEFB41" wp14:editId="13E3830F">
+            <wp:extent cx="5612130" cy="4518025"/>
+            <wp:effectExtent l="0" t="0" r="7620" b="0"/>
+            <wp:docPr id="26" name="Imagen 26"/>
+            <wp:cNvGraphicFramePr>
+              <a:graphicFrameLocks xmlns:a="http://schemas.openxmlformats.org/drawingml/2006/main" noChangeAspect="1"/>
+            </wp:cNvGraphicFramePr>
+            <a:graphic xmlns:a="http://schemas.openxmlformats.org/drawingml/2006/main">
+              <a:graphicData uri="http://schemas.openxmlformats.org/drawingml/2006/picture">
+                <pic:pic xmlns:pic="http://schemas.openxmlformats.org/drawingml/2006/picture">
+                  <pic:nvPicPr>
+                    <pic:cNvPr id="1" name=""/>
+                    <pic:cNvPicPr/>
+                  </pic:nvPicPr>
+                  <pic:blipFill>
+                    <a:blip r:embed="rId26"/>
+                    <a:stretch>
+                      <a:fillRect/>
+                    </a:stretch>
+                  </pic:blipFill>
+                  <pic:spPr>
+                    <a:xfrm>
+                      <a:off x="0" y="0"/>
+                      <a:ext cx="5612130" cy="4518025"/>
+                    </a:xfrm>
+                    <a:prstGeom prst="rect">
+                      <a:avLst/>
+                    </a:prstGeom>
+                  </pic:spPr>
+                </pic:pic>
+              </a:graphicData>
+            </a:graphic>
+          </wp:inline>
+        </w:drawing>
+      </w:r>
+    </w:p>
+    <w:p>
+      <w:pPr>
+        <w:rPr>
+          <w:b/>
+          <w:bCs/>
+          <w:sz w:val="24"/>
+          <w:szCs w:val="24"/>
+        </w:rPr>
+      </w:pPr>
+      <w:r>
+        <w:rPr>
+          <w:b/>
+          <w:bCs/>
+          <w:sz w:val="24"/>
+          <w:szCs w:val="24"/>
+        </w:rPr>
+        <w:t>Detalles Reserva</w:t>
+      </w:r>
+    </w:p>
+    <w:p>
+      <w:pPr>
+        <w:rPr>
+          <w:sz w:val="24"/>
+          <w:szCs w:val="24"/>
+        </w:rPr>
+      </w:pPr>
+      <w:r>
+        <w:rPr>
+          <w:noProof/>
+          <w:sz w:val="24"/>
+          <w:szCs w:val="24"/>
+        </w:rPr>
+        <w:drawing>
+          <wp:inline distT="0" distB="0" distL="0" distR="0" wp14:anchorId="6D1CF225" wp14:editId="7B08E32D">
+            <wp:extent cx="5612130" cy="2797810"/>
+            <wp:effectExtent l="0" t="0" r="7620" b="2540"/>
+            <wp:docPr id="19" name="Imagen 19"/>
+            <wp:cNvGraphicFramePr>
+              <a:graphicFrameLocks xmlns:a="http://schemas.openxmlformats.org/drawingml/2006/main" noChangeAspect="1"/>
+            </wp:cNvGraphicFramePr>
+            <a:graphic xmlns:a="http://schemas.openxmlformats.org/drawingml/2006/main">
+              <a:graphicData uri="http://schemas.openxmlformats.org/drawingml/2006/picture">
+                <pic:pic xmlns:pic="http://schemas.openxmlformats.org/drawingml/2006/picture">
+                  <pic:nvPicPr>
+                    <pic:cNvPr id="1" name=""/>
+                    <pic:cNvPicPr/>
+                  </pic:nvPicPr>
+                  <pic:blipFill>
+                    <a:blip r:embed="rId27"/>
+                    <a:stretch>
+                      <a:fillRect/>
+                    </a:stretch>
+                  </pic:blipFill>
+                  <pic:spPr>
+                    <a:xfrm>
+                      <a:off x="0" y="0"/>
+                      <a:ext cx="5612130" cy="2797810"/>
+                    </a:xfrm>
+                    <a:prstGeom prst="rect">
+                      <a:avLst/>
+                    </a:prstGeom>
+                  </pic:spPr>
+                </pic:pic>
+              </a:graphicData>
+            </a:graphic>
+          </wp:inline>
+        </w:drawing>
+      </w:r>
+    </w:p>
+    <w:p>
+      <w:pPr>
+        <w:rPr>
+          <w:sz w:val="24"/>
+          <w:szCs w:val="24"/>
+        </w:rPr>
+      </w:pPr>
+      <w:r>
+        <w:rPr>
+          <w:sz w:val="24"/>
+          <w:szCs w:val="24"/>
+        </w:rPr>
+        <w:t>Al no tener fecha de reserva le permite al cliente definir la fecha</w:t>
+      </w:r>
+    </w:p>
+    <w:p>
+      <w:pPr>
+        <w:rPr>
+          <w:b/>
+          <w:bCs/>
+          <w:sz w:val="24"/>
+          <w:szCs w:val="24"/>
+        </w:rPr>
+      </w:pPr>
+      <w:r>
+        <w:rPr>
+          <w:b/>
+          <w:bCs/>
+          <w:sz w:val="24"/>
+          <w:szCs w:val="24"/>
+        </w:rPr>
+        <w:lastRenderedPageBreak/>
+        <w:t>Asignar fecha reserva</w:t>
+      </w:r>
+    </w:p>
+    <w:p>
+      <w:pPr>
+        <w:rPr>
+          <w:sz w:val="24"/>
+          <w:szCs w:val="24"/>
+        </w:rPr>
+      </w:pPr>
+      <w:r>
+        <w:rPr>
+          <w:sz w:val="24"/>
+          <w:szCs w:val="24"/>
+        </w:rPr>
+        <w:t>Tambien permite modificar el nombre y detalles del servicio si el cliente lo desea</w:t>
+      </w:r>
+      <w:r>
+        <w:rPr>
+          <w:noProof/>
+          <w:sz w:val="24"/>
+          <w:szCs w:val="24"/>
+        </w:rPr>
+        <w:drawing>
+          <wp:inline distT="0" distB="0" distL="0" distR="0" wp14:anchorId="1370A663" wp14:editId="25A5ACA9">
+            <wp:extent cx="5612130" cy="3187065"/>
+            <wp:effectExtent l="0" t="0" r="7620" b="0"/>
+            <wp:docPr id="20" name="Imagen 20"/>
+            <wp:cNvGraphicFramePr>
+              <a:graphicFrameLocks xmlns:a="http://schemas.openxmlformats.org/drawingml/2006/main" noChangeAspect="1"/>
+            </wp:cNvGraphicFramePr>
+            <a:graphic xmlns:a="http://schemas.openxmlformats.org/drawingml/2006/main">
+              <a:graphicData uri="http://schemas.openxmlformats.org/drawingml/2006/picture">
+                <pic:pic xmlns:pic="http://schemas.openxmlformats.org/drawingml/2006/picture">
+                  <pic:nvPicPr>
+                    <pic:cNvPr id="1" name=""/>
+                    <pic:cNvPicPr/>
+                  </pic:nvPicPr>
+                  <pic:blipFill>
+                    <a:blip r:embed="rId28"/>
+                    <a:stretch>
+                      <a:fillRect/>
+                    </a:stretch>
+                  </pic:blipFill>
+                  <pic:spPr>
+                    <a:xfrm>
+                      <a:off x="0" y="0"/>
+                      <a:ext cx="5612130" cy="3187065"/>
+                    </a:xfrm>
+                    <a:prstGeom prst="rect">
+                      <a:avLst/>
+                    </a:prstGeom>
+                  </pic:spPr>
+                </pic:pic>
+              </a:graphicData>
+            </a:graphic>
+          </wp:inline>
+        </w:drawing>
+      </w:r>
+    </w:p>
+    <w:p>
+      <w:pPr>
+        <w:rPr>
+          <w:sz w:val="24"/>
+          <w:szCs w:val="24"/>
+        </w:rPr>
+      </w:pPr>
+      <w:r>
+        <w:rPr>
+          <w:b/>
+          <w:bCs/>
+          <w:sz w:val="24"/>
+          <w:szCs w:val="24"/>
+        </w:rPr>
+        <w:t>La fecha no puede ser antes de la fecha actual</w:t>
+      </w:r>
+      <w:r>
+        <w:rPr>
+          <w:sz w:val="24"/>
+          <w:szCs w:val="24"/>
+        </w:rPr>
+        <w:br/>
+      </w:r>
+      <w:r>
+        <w:rPr>
+          <w:noProof/>
+          <w:sz w:val="24"/>
+          <w:szCs w:val="24"/>
+        </w:rPr>
+        <w:drawing>
+          <wp:inline distT="0" distB="0" distL="0" distR="0" wp14:anchorId="17708093" wp14:editId="063732E7">
+            <wp:extent cx="5612130" cy="3556000"/>
+            <wp:effectExtent l="0" t="0" r="7620" b="6350"/>
+            <wp:docPr id="21" name="Imagen 21"/>
+            <wp:cNvGraphicFramePr>
+              <a:graphicFrameLocks xmlns:a="http://schemas.openxmlformats.org/drawingml/2006/main" noChangeAspect="1"/>
+            </wp:cNvGraphicFramePr>
+            <a:graphic xmlns:a="http://schemas.openxmlformats.org/drawingml/2006/main">
+              <a:graphicData uri="http://schemas.openxmlformats.org/drawingml/2006/picture">
+                <pic:pic xmlns:pic="http://schemas.openxmlformats.org/drawingml/2006/picture">
+                  <pic:nvPicPr>
+                    <pic:cNvPr id="1" name=""/>
+                    <pic:cNvPicPr/>
+                  </pic:nvPicPr>
+                  <pic:blipFill>
+                    <a:blip r:embed="rId29"/>
+                    <a:stretch>
+                      <a:fillRect/>
+                    </a:stretch>
+                  </pic:blipFill>
+                  <pic:spPr>
+                    <a:xfrm>
+                      <a:off x="0" y="0"/>
+                      <a:ext cx="5612130" cy="3556000"/>
+                    </a:xfrm>
+                    <a:prstGeom prst="rect">
+                      <a:avLst/>
+                    </a:prstGeom>
+                  </pic:spPr>
+                </pic:pic>
+              </a:graphicData>
+            </a:graphic>
+          </wp:inline>
+        </w:drawing>
+      </w:r>
+    </w:p>
+    <w:p>
+      <w:pPr>
+        <w:rPr>
+          <w:sz w:val="24"/>
+          <w:szCs w:val="24"/>
+        </w:rPr>
+      </w:pPr>
+    </w:p>
+    <w:p>
+      <w:pPr>
+        <w:rPr>
+          <w:b/>
+          <w:bCs/>
+          <w:sz w:val="24"/>
+          <w:szCs w:val="24"/>
+        </w:rPr>
+      </w:pPr>
+      <w:r>
+        <w:rPr>
+          <w:b/>
+          <w:bCs/>
+          <w:sz w:val="24"/>
+          <w:szCs w:val="24"/>
+        </w:rPr>
+        <w:t>Fecha de reserva exitoso</w:t>
+      </w:r>
+    </w:p>
+    <w:p>
+      <w:pPr>
+        <w:rPr>
+          <w:sz w:val="24"/>
+          <w:szCs w:val="24"/>
+        </w:rPr>
+      </w:pPr>
+      <w:r>
+        <w:rPr>
+          <w:noProof/>
+          <w:sz w:val="24"/>
+          <w:szCs w:val="24"/>
+        </w:rPr>
+        <w:lastRenderedPageBreak/>
+        <w:drawing>
+          <wp:inline distT="0" distB="0" distL="0" distR="0" wp14:anchorId="34894587" wp14:editId="4B6D0AA3">
+            <wp:extent cx="5612130" cy="2891790"/>
+            <wp:effectExtent l="0" t="0" r="7620" b="3810"/>
+            <wp:docPr id="22" name="Imagen 22"/>
+            <wp:cNvGraphicFramePr>
+              <a:graphicFrameLocks xmlns:a="http://schemas.openxmlformats.org/drawingml/2006/main" noChangeAspect="1"/>
+            </wp:cNvGraphicFramePr>
+            <a:graphic xmlns:a="http://schemas.openxmlformats.org/drawingml/2006/main">
+              <a:graphicData uri="http://schemas.openxmlformats.org/drawingml/2006/picture">
+                <pic:pic xmlns:pic="http://schemas.openxmlformats.org/drawingml/2006/picture">
+                  <pic:nvPicPr>
+                    <pic:cNvPr id="1" name=""/>
+                    <pic:cNvPicPr/>
+                  </pic:nvPicPr>
+                  <pic:blipFill>
+                    <a:blip r:embed="rId30"/>
+                    <a:stretch>
+                      <a:fillRect/>
+                    </a:stretch>
+                  </pic:blipFill>
+                  <pic:spPr>
+                    <a:xfrm>
+                      <a:off x="0" y="0"/>
+                      <a:ext cx="5612130" cy="2891790"/>
+                    </a:xfrm>
+                    <a:prstGeom prst="rect">
+                      <a:avLst/>
+                    </a:prstGeom>
+                  </pic:spPr>
+                </pic:pic>
+              </a:graphicData>
+            </a:graphic>
+          </wp:inline>
+        </w:drawing>
+      </w:r>
+    </w:p>
+    <w:p>
+      <w:pPr>
+        <w:rPr>
+          <w:b/>
+          <w:bCs/>
+          <w:sz w:val="24"/>
+          <w:szCs w:val="24"/>
+        </w:rPr>
+      </w:pPr>
+      <w:r>
+        <w:rPr>
+          <w:b/>
+          <w:bCs/>
+          <w:sz w:val="24"/>
+          <w:szCs w:val="24"/>
+        </w:rPr>
+        <w:t>Rol Técnico</w:t>
+      </w:r>
+    </w:p>
+    <w:p>
+      <w:pPr>
+        <w:rPr>
+          <w:sz w:val="24"/>
+          <w:szCs w:val="24"/>
+        </w:rPr>
+      </w:pPr>
+      <w:r>
+        <w:rPr>
+          <w:sz w:val="24"/>
+          <w:szCs w:val="24"/>
+        </w:rPr>
+        <w:drawing>
+          <wp:inline distT="0" distB="0" distL="0" distR="0" wp14:anchorId="0FBA8896" wp14:editId="7027D3DB">
+            <wp:extent cx="5612130" cy="3139440"/>
+            <wp:effectExtent l="0" t="0" r="7620" b="3810"/>
+            <wp:docPr id="27" name="Imagen 27"/>
+            <wp:cNvGraphicFramePr>
+              <a:graphicFrameLocks xmlns:a="http://schemas.openxmlformats.org/drawingml/2006/main" noChangeAspect="1"/>
+            </wp:cNvGraphicFramePr>
+            <a:graphic xmlns:a="http://schemas.openxmlformats.org/drawingml/2006/main">
+              <a:graphicData uri="http://schemas.openxmlformats.org/drawingml/2006/picture">
+                <pic:pic xmlns:pic="http://schemas.openxmlformats.org/drawingml/2006/picture">
+                  <pic:nvPicPr>
+                    <pic:cNvPr id="1" name=""/>
+                    <pic:cNvPicPr/>
+                  </pic:nvPicPr>
+                  <pic:blipFill>
+                    <a:blip r:embed="rId31"/>
+                    <a:stretch>
+                      <a:fillRect/>
+                    </a:stretch>
+                  </pic:blipFill>
+                  <pic:spPr>
+                    <a:xfrm>
+                      <a:off x="0" y="0"/>
+                      <a:ext cx="5612130" cy="3139440"/>
+                    </a:xfrm>
+                    <a:prstGeom prst="rect">
+                      <a:avLst/>
+                    </a:prstGeom>
+                  </pic:spPr>
+                </pic:pic>
+              </a:graphicData>
+            </a:graphic>
+          </wp:inline>
+        </w:drawing>
       </w:r>
     </w:p>
     <w:sectPr>

</xml_diff>